<commit_message>
Updated contract summary per Steve
Do this to ensure there is clarity for all involved
</commit_message>
<xml_diff>
--- a/0273MNN - MinnHealth/Contract_Summary_0273MNN_PADEE_2021-07-08.docx
+++ b/0273MNN - MinnHealth/Contract_Summary_0273MNN_PADEE_2021-07-08.docx
@@ -528,6 +528,9 @@
             <w:r>
               <w:t>Quarterly billing of hours to assist in deployment and support as well as 15% of the Azure costs for the prior quarter.</w:t>
             </w:r>
+            <w:r>
+              <w:t xml:space="preserve">  Billing will occur on the first month of the quarter for all months in the prior quarter.  This includes billed hours and the Azure surcharge.</w:t>
+            </w:r>
           </w:p>
         </w:tc>
       </w:tr>
@@ -871,7 +874,19 @@
               <w:cnfStyle w:val="000000000000" w:firstRow="0" w:lastRow="0" w:firstColumn="0" w:lastColumn="0" w:oddVBand="0" w:evenVBand="0" w:oddHBand="0" w:evenHBand="0" w:firstRowFirstColumn="0" w:firstRowLastColumn="0" w:lastRowFirstColumn="0" w:lastRowLastColumn="0"/>
             </w:pPr>
             <w:r>
-              <w:t>Billed Support Hours and 15% of Azure Costs from Q3 2021</w:t>
+              <w:t>Billed Support Hours</w:t>
+            </w:r>
+            <w:r>
+              <w:t xml:space="preserve"> from July – Sept 2021</w:t>
+            </w:r>
+            <w:r>
+              <w:t xml:space="preserve"> and 15% of Azure Costs from </w:t>
+            </w:r>
+            <w:r>
+              <w:t>July – Sept</w:t>
+            </w:r>
+            <w:r>
+              <w:t xml:space="preserve"> 2021</w:t>
             </w:r>
           </w:p>
         </w:tc>

</xml_diff>